<commit_message>
Prepare parser v4 without INVALID_TOKEN
</commit_message>
<xml_diff>
--- a/11_Grammars/Ideas about TI language in VSCode.docx
+++ b/11_Grammars/Ideas about TI language in VSCode.docx
@@ -2149,15 +2149,10 @@
         <w:ind w:left="3686" w:hanging="3686"/>
       </w:pPr>
       <w:r>
-        <w:t>Indirect</w:t>
-      </w:r>
-      <w:r>
-        <w:t xml:space="preserve"> prefix or combined</w:t>
+        <w:t>Indirect prefix or combined</w:t>
       </w:r>
       <w:r>
         <w:tab/>
-      </w:r>
-      <w:r>
         <w:t>Ind</w:t>
       </w:r>
     </w:p>
@@ -2322,6 +2317,116 @@
       </w:r>
       <w:r>
         <w:t xml:space="preserve"> Inv Dsz Ind 12 Ind 15</w:t>
+      </w:r>
+    </w:p>
+    <w:p>
+      <w:pPr>
+        <w:pStyle w:val="Heading1"/>
+      </w:pPr>
+      <w:r>
+        <w:lastRenderedPageBreak/>
+        <w:t>More thoughts</w:t>
+      </w:r>
+    </w:p>
+    <w:p>
+      <w:r>
+        <w:t xml:space="preserve">Coloring is different than building an AST for </w:t>
+      </w:r>
+      <w:r>
+        <w:t xml:space="preserve">transformation: coloring includes highlighting errors  (invalid mnemonic, invalid statement…) while AST construction only really cares about valid stuff. Note that a partial AST </w:t>
+      </w:r>
+      <w:r>
+        <w:t>built ignoring invalid statements</w:t>
+      </w:r>
+      <w:r>
+        <w:t xml:space="preserve">  can't be used to build a full compiled/transformed version, but it can do things like valid statement encoding, or checking for labels existence, or telling that after ST* comes an indirect address for specific coloring.</w:t>
+      </w:r>
+    </w:p>
+    <w:p>
+      <w:r>
+        <w:t>Just basing coloring on lexical analyzer is not enough: CLR as a statement or as a label shouldn't be visually identical; 12 in STO 12 or ST* 12 should also be visually different, so some level of grammar processing should also be involved.</w:t>
+      </w:r>
+    </w:p>
+    <w:p>
+      <w:r>
+        <w:t>Colorization can't be just based on AST, since AST can't really represent invalid statements, and just adding a AST node for invalid statement is not a simple task.</w:t>
+      </w:r>
+    </w:p>
+    <w:p>
+      <w:r>
+        <w:t xml:space="preserve">Is </w:t>
+      </w:r>
+      <w:r>
+        <w:t>it possible to use a simplified grammar for coloring, sufficient enough to distinguish between tokens categories? Maybe, but we also want to colorize language errors at the same time, so a full grammar is probably the best choice.</w:t>
+      </w:r>
+    </w:p>
+    <w:p>
+      <w:r>
+        <w:t>White space can be easily eliminated during lexical analysis, but it's totally invisible when exploring parsing tree, so the choice of ignoring white space should be related to colorization algorithm.</w:t>
+      </w:r>
+    </w:p>
+    <w:p>
+      <w:r>
+        <w:t>Colorization should be independent from token type recognition, since rendering on a console, in a windows app or in HTML is different. Colorization process should ideally generate information in a format agnostic to rendering engine.</w:t>
+      </w:r>
+    </w:p>
+    <w:p>
+      <w:r>
+        <w:t>Some thoughts about colorization output:</w:t>
+      </w:r>
+    </w:p>
+    <w:p>
+      <w:pPr>
+        <w:pStyle w:val="ListParagraph"/>
+        <w:numPr>
+          <w:ilvl w:val="0"/>
+          <w:numId w:val="1"/>
+        </w:numPr>
+      </w:pPr>
+      <w:r>
+        <w:t>A list consecutive of tokens (text, category) including white space</w:t>
+      </w:r>
+    </w:p>
+    <w:p>
+      <w:pPr>
+        <w:pStyle w:val="ListParagraph"/>
+        <w:numPr>
+          <w:ilvl w:val="0"/>
+          <w:numId w:val="1"/>
+        </w:numPr>
+      </w:pPr>
+      <w:r>
+        <w:t>A list of tokens (text, start, end, category) without white space</w:t>
+      </w:r>
+    </w:p>
+    <w:p>
+      <w:pPr>
+        <w:pStyle w:val="ListParagraph"/>
+        <w:numPr>
+          <w:ilvl w:val="0"/>
+          <w:numId w:val="1"/>
+        </w:numPr>
+      </w:pPr>
+      <w:r>
+        <w:t>A two-layer text, one with pure text, another layer with token information</w:t>
+      </w:r>
+      <w:r>
+        <w:t xml:space="preserve"> for each character</w:t>
+      </w:r>
+      <w:r>
+        <w:t xml:space="preserve"> (</w:t>
+      </w:r>
+      <w:r>
+        <w:t>category, error, tooltip info, …)</w:t>
+      </w:r>
+    </w:p>
+    <w:p>
+      <w:r>
+        <w:t>The first model is very simple if lexical analysis preserves spaces, the second doesn't care about spaces but rendering may be a bit more complex.</w:t>
+      </w:r>
+      <w:r>
+        <w:br/>
+        <w:t>The third model has advantages: it can support multi-pass colorization, for instance, adding info for inexistent label, and colorization info production doesn't have to be sequential, which is important in case of errors since visitor may report invalid tokens out-of-sequence.</w:t>
       </w:r>
     </w:p>
     <w:p/>

</xml_diff>

<commit_message>
Code cleanup and refactoring. PrintLabel
</commit_message>
<xml_diff>
--- a/11_Grammars/Ideas about TI language in VSCode.docx
+++ b/11_Grammars/Ideas about TI language in VSCode.docx
@@ -2684,6 +2684,222 @@
       <w:r>
         <w:br/>
         <w:t>The third model has advantages: it can support multi-pass colorization, for instance, adding info for inexistent label, and colorization info production doesn't have to be sequential, which is important in case of errors since visitor may report invalid tokens out-of-sequence.</w:t>
+      </w:r>
+    </w:p>
+    <w:p>
+      <w:r>
+        <w:br w:type="page"/>
+      </w:r>
+    </w:p>
+    <w:p>
+      <w:pPr>
+        <w:pStyle w:val="Heading1"/>
+      </w:pPr>
+      <w:r>
+        <w:lastRenderedPageBreak/>
+        <w:t>After T59v5</w:t>
+      </w:r>
+    </w:p>
+    <w:p>
+      <w:r>
+        <w:t>Hierarchical</w:t>
+      </w:r>
+      <w:r>
+        <w:t xml:space="preserve"> structuration of</w:t>
+      </w:r>
+      <w:r>
+        <w:t xml:space="preserve"> T59 </w:t>
+      </w:r>
+      <w:r>
+        <w:t>source code:</w:t>
+      </w:r>
+    </w:p>
+    <w:p>
+      <w:pPr>
+        <w:pStyle w:val="ListParagraph"/>
+        <w:numPr>
+          <w:ilvl w:val="0"/>
+          <w:numId w:val="1"/>
+        </w:numPr>
+      </w:pPr>
+      <w:r>
+        <w:t>Vocab token</w:t>
+      </w:r>
+      <w:r>
+        <w:t>/</w:t>
+      </w:r>
+      <w:proofErr w:type="spellStart"/>
+      <w:r>
+        <w:rPr>
+          <w:b/>
+          <w:bCs/>
+        </w:rPr>
+        <w:t>IToken</w:t>
+      </w:r>
+      <w:proofErr w:type="spellEnd"/>
+      <w:r>
+        <w:t>/L0Token</w:t>
+      </w:r>
+      <w:r>
+        <w:t>: sequence returned by ANTLR lexical analysis, including white space on a separate channel. The full sequence covers 100% of source code.</w:t>
+      </w:r>
+    </w:p>
+    <w:p>
+      <w:pPr>
+        <w:pStyle w:val="ListParagraph"/>
+        <w:numPr>
+          <w:ilvl w:val="0"/>
+          <w:numId w:val="1"/>
+        </w:numPr>
+      </w:pPr>
+      <w:r>
+        <w:rPr>
+          <w:b/>
+          <w:bCs/>
+        </w:rPr>
+        <w:t>L1Token</w:t>
+      </w:r>
+      <w:r>
+        <w:t xml:space="preserve">: Ignore WS, group successive </w:t>
+      </w:r>
+      <w:r>
+        <w:t>INVALID_CHAR</w:t>
+      </w:r>
+      <w:r>
+        <w:t xml:space="preserve"> </w:t>
+      </w:r>
+      <w:r>
+        <w:t xml:space="preserve">into </w:t>
+      </w:r>
+      <w:r>
+        <w:t>L1InvalidToken</w:t>
+      </w:r>
+      <w:r>
+        <w:t xml:space="preserve">, transform all </w:t>
+      </w:r>
+      <w:proofErr w:type="spellStart"/>
+      <w:r>
+        <w:t>I_xx</w:t>
+      </w:r>
+      <w:proofErr w:type="spellEnd"/>
+      <w:r>
+        <w:t xml:space="preserve"> into L1Instruction with </w:t>
+      </w:r>
+      <w:proofErr w:type="spellStart"/>
+      <w:r>
+        <w:t>TIKey</w:t>
+      </w:r>
+      <w:proofErr w:type="spellEnd"/>
+      <w:r>
+        <w:t xml:space="preserve"> attribute, has a </w:t>
+      </w:r>
+      <w:proofErr w:type="spellStart"/>
+      <w:r>
+        <w:t>SyntaxCategory</w:t>
+      </w:r>
+      <w:proofErr w:type="spellEnd"/>
+      <w:r>
+        <w:t>. Note that L1A4 token (build during L2 pass) groups two consecutive Vocab.D2 when they should be interpreted as an address. Sequence of L1Tokens covers source code ignoring white space.</w:t>
+      </w:r>
+    </w:p>
+    <w:p>
+      <w:pPr>
+        <w:pStyle w:val="ListParagraph"/>
+        <w:numPr>
+          <w:ilvl w:val="0"/>
+          <w:numId w:val="1"/>
+        </w:numPr>
+      </w:pPr>
+      <w:r>
+        <w:rPr>
+          <w:b/>
+          <w:bCs/>
+        </w:rPr>
+        <w:t>L2Statement</w:t>
+      </w:r>
+      <w:r>
+        <w:t xml:space="preserve">: group of L1Tokens, including L2InvalidStatement, and two </w:t>
+      </w:r>
+      <w:r>
+        <w:t>L2ActualInstruction</w:t>
+      </w:r>
+      <w:r>
+        <w:t xml:space="preserve">: </w:t>
+      </w:r>
+      <w:r>
+        <w:t>L2Instruction</w:t>
+      </w:r>
+      <w:r>
+        <w:t xml:space="preserve"> and L2Number with </w:t>
+      </w:r>
+      <w:r>
+        <w:t>A</w:t>
+      </w:r>
+      <w:r>
+        <w:t>ddress</w:t>
+      </w:r>
+      <w:r>
+        <w:t xml:space="preserve">, </w:t>
+      </w:r>
+      <w:proofErr w:type="spellStart"/>
+      <w:r>
+        <w:t>OpCodes</w:t>
+      </w:r>
+      <w:proofErr w:type="spellEnd"/>
+      <w:r>
+        <w:t xml:space="preserve"> and Problem flag (detected during L3 encoding, such as invalid address or duplicate label). L2Tag has also an Address and a Problem flag.</w:t>
+      </w:r>
+    </w:p>
+    <w:p>
+      <w:pPr>
+        <w:pStyle w:val="ListParagraph"/>
+        <w:numPr>
+          <w:ilvl w:val="0"/>
+          <w:numId w:val="1"/>
+        </w:numPr>
+      </w:pPr>
+      <w:r>
+        <w:rPr>
+          <w:b/>
+          <w:bCs/>
+        </w:rPr>
+        <w:t>T59Program</w:t>
+      </w:r>
+      <w:r>
+        <w:t>: group of L2Statements, valid addresses and a list of errors detected during L2encoding. Maybe a T59Error class should be used instead of a string, and replace L2Statement Problem flag by a reference to T59Error.</w:t>
+      </w:r>
+    </w:p>
+    <w:p>
+      <w:r>
+        <w:t>When colorizing source code preserving its integrity, work on the sequence of L0Tokens: WS ignored, non-WS: L0Token-&gt;L1Token.SyntaxCategory and L0Token-&gt;L1Token-&gt;L2Statement is L2InvalidStatement determines color, and L0Token-&gt;L1Token-&gt;L2Statement.Problem may add a visual flag.</w:t>
+      </w:r>
+    </w:p>
+    <w:p>
+      <w:r>
+        <w:t xml:space="preserve">When reformatting, start on list of L2Statements, print </w:t>
+      </w:r>
+      <w:proofErr w:type="spellStart"/>
+      <w:r>
+        <w:t>OpCodes</w:t>
+      </w:r>
+      <w:proofErr w:type="spellEnd"/>
+      <w:r>
+        <w:t xml:space="preserve"> and reformatted</w:t>
+      </w:r>
+      <w:r>
+        <w:t>/colored</w:t>
+      </w:r>
+      <w:r>
+        <w:t xml:space="preserve"> L1Statements</w:t>
+      </w:r>
+      <w:r>
+        <w:t xml:space="preserve"> (canonical mnemonics for instance), standardized white space.</w:t>
+      </w:r>
+    </w:p>
+    <w:p/>
+    <w:p>
+      <w:r>
+        <w:t>To colorize source code, I need a quick way to move up in the hierarchy: L0Token -&gt; L1Token -&gt; L2Statement.</w:t>
       </w:r>
     </w:p>
     <w:p/>

</xml_diff>

<commit_message>
Bug fixes and synonyms added
</commit_message>
<xml_diff>
--- a/11_Grammars/Ideas about TI language in VSCode.docx
+++ b/11_Grammars/Ideas about TI language in VSCode.docx
@@ -2900,6 +2900,24 @@
     <w:p>
       <w:r>
         <w:t>To colorize source code, I need a quick way to move up in the hierarchy: L0Token -&gt; L1Token -&gt; L2Statement.</w:t>
+      </w:r>
+    </w:p>
+    <w:p>
+      <w:pPr>
+        <w:pStyle w:val="Heading1"/>
+      </w:pPr>
+      <w:r>
+        <w:t>Related stuff on Git</w:t>
+      </w:r>
+    </w:p>
+    <w:p>
+      <w:r>
+        <w:t>https://github.com/ldo/ti5x_android</w:t>
+      </w:r>
+    </w:p>
+    <w:p>
+      <w:r>
+        <w:t>https://github.com/TurboGit/ti5x_android</w:t>
       </w:r>
     </w:p>
     <w:p/>

</xml_diff>